<commit_message>
Agregando factores a tener en cuenta para calificar
</commit_message>
<xml_diff>
--- a/Presentacion Algoritmos.docx
+++ b/Presentacion Algoritmos.docx
@@ -1409,17 +1409,7 @@
           <w:sz w:val="24"/>
         </w:rPr>
         <w:lastRenderedPageBreak/>
-        <w:t>Reg</w:t>
-      </w:r>
-      <w:bookmarkStart w:id="0" w:name="_GoBack"/>
-      <w:bookmarkEnd w:id="0"/>
-      <w:r>
-        <w:rPr>
-          <w:rFonts w:ascii="Arial" w:hAnsi="Arial" w:cs="Arial"/>
-          <w:b/>
-          <w:sz w:val="24"/>
-        </w:rPr>
-        <w:t>las</w:t>
+        <w:t>Reglas</w:t>
       </w:r>
       <w:r>
         <w:rPr>
@@ -1930,6 +1920,505 @@
         <w:rPr>
           <w:rFonts w:ascii="Arial" w:hAnsi="Arial" w:cs="Arial"/>
           <w:b/>
+        </w:rPr>
+      </w:pPr>
+    </w:p>
+    <w:p>
+      <w:pPr>
+        <w:jc w:val="center"/>
+        <w:rPr>
+          <w:rFonts w:ascii="Arial" w:hAnsi="Arial" w:cs="Arial"/>
+          <w:b/>
+        </w:rPr>
+      </w:pPr>
+      <w:r>
+        <w:rPr>
+          <w:rFonts w:ascii="Arial" w:hAnsi="Arial" w:cs="Arial"/>
+          <w:b/>
+        </w:rPr>
+        <w:lastRenderedPageBreak/>
+        <w:t>Factores a tener en cuenta para la calificación</w:t>
+      </w:r>
+      <w:r>
+        <w:rPr>
+          <w:rFonts w:ascii="Arial" w:hAnsi="Arial" w:cs="Arial"/>
+          <w:b/>
+        </w:rPr>
+        <w:t xml:space="preserve"> del trabajo</w:t>
+      </w:r>
+    </w:p>
+    <w:p>
+      <w:pPr>
+        <w:pStyle w:val="Prrafodelista"/>
+        <w:numPr>
+          <w:ilvl w:val="0"/>
+          <w:numId w:val="8"/>
+        </w:numPr>
+        <w:jc w:val="both"/>
+        <w:rPr>
+          <w:rFonts w:ascii="Arial" w:hAnsi="Arial" w:cs="Arial"/>
+        </w:rPr>
+      </w:pPr>
+      <w:r>
+        <w:rPr>
+          <w:rFonts w:ascii="Arial" w:hAnsi="Arial" w:cs="Arial"/>
+        </w:rPr>
+        <w:t>Claridad de la representación gráfica</w:t>
+      </w:r>
+      <w:r>
+        <w:rPr>
+          <w:rFonts w:ascii="Arial" w:hAnsi="Arial" w:cs="Arial"/>
+        </w:rPr>
+        <w:t xml:space="preserve"> (todas las entidades representadas deben ser fácilmente identificables, aun para una persona que no conoce el objetivo del programa) </w:t>
+      </w:r>
+      <w:r>
+        <w:rPr>
+          <w:rFonts w:ascii="Arial" w:hAnsi="Arial" w:cs="Arial"/>
+        </w:rPr>
+        <w:t>(15 puntos)</w:t>
+      </w:r>
+    </w:p>
+    <w:p>
+      <w:pPr>
+        <w:pStyle w:val="Prrafodelista"/>
+        <w:numPr>
+          <w:ilvl w:val="0"/>
+          <w:numId w:val="8"/>
+        </w:numPr>
+        <w:jc w:val="both"/>
+        <w:rPr>
+          <w:rFonts w:ascii="Arial" w:hAnsi="Arial" w:cs="Arial"/>
+        </w:rPr>
+      </w:pPr>
+      <w:r>
+        <w:rPr>
+          <w:rFonts w:ascii="Arial" w:hAnsi="Arial" w:cs="Arial"/>
+        </w:rPr>
+        <w:t>Correcto funcionamiento del simulador (50 puntos)</w:t>
+      </w:r>
+    </w:p>
+    <w:p>
+      <w:pPr>
+        <w:pStyle w:val="Prrafodelista"/>
+        <w:numPr>
+          <w:ilvl w:val="0"/>
+          <w:numId w:val="8"/>
+        </w:numPr>
+        <w:jc w:val="both"/>
+        <w:rPr>
+          <w:rFonts w:ascii="Arial" w:hAnsi="Arial" w:cs="Arial"/>
+        </w:rPr>
+      </w:pPr>
+      <w:r>
+        <w:rPr>
+          <w:rFonts w:ascii="Arial" w:hAnsi="Arial" w:cs="Arial"/>
+        </w:rPr>
+        <w:t>Claridad del programa fuente, en cuanto a su facilidad de lectura e interpretación (15 puntos)</w:t>
+      </w:r>
+    </w:p>
+    <w:p>
+      <w:pPr>
+        <w:pStyle w:val="Prrafodelista"/>
+        <w:numPr>
+          <w:ilvl w:val="0"/>
+          <w:numId w:val="8"/>
+        </w:numPr>
+        <w:jc w:val="both"/>
+        <w:rPr>
+          <w:rFonts w:ascii="Arial" w:hAnsi="Arial" w:cs="Arial"/>
+        </w:rPr>
+      </w:pPr>
+      <w:r>
+        <w:rPr>
+          <w:rFonts w:ascii="Arial" w:hAnsi="Arial" w:cs="Arial"/>
+        </w:rPr>
+        <w:t>Mantener su correcto funcionamiento ante un cambio en los parámetros de funcionamiento (10 puntos)</w:t>
+      </w:r>
+    </w:p>
+    <w:p>
+      <w:pPr>
+        <w:pStyle w:val="Prrafodelista"/>
+        <w:numPr>
+          <w:ilvl w:val="0"/>
+          <w:numId w:val="8"/>
+        </w:numPr>
+        <w:jc w:val="both"/>
+        <w:rPr>
+          <w:rFonts w:ascii="Arial" w:hAnsi="Arial" w:cs="Arial"/>
+        </w:rPr>
+      </w:pPr>
+      <w:r>
+        <w:rPr>
+          <w:rFonts w:ascii="Arial" w:hAnsi="Arial" w:cs="Arial"/>
+        </w:rPr>
+        <w:t xml:space="preserve">Elementos </w:t>
+      </w:r>
+      <w:r>
+        <w:rPr>
+          <w:rFonts w:ascii="Arial" w:hAnsi="Arial" w:cs="Arial"/>
+        </w:rPr>
+        <w:t>innovadores o adicionales agregados al trabajo por propia iniciativa de los integrantes del grupo (10 puntos)</w:t>
+      </w:r>
+    </w:p>
+    <w:p>
+      <w:pPr>
+        <w:pStyle w:val="Prrafodelista"/>
+        <w:ind w:left="360"/>
+        <w:jc w:val="both"/>
+        <w:rPr>
+          <w:rFonts w:ascii="Arial" w:hAnsi="Arial" w:cs="Arial"/>
+        </w:rPr>
+      </w:pPr>
+      <w:bookmarkStart w:id="0" w:name="_GoBack"/>
+      <w:bookmarkEnd w:id="0"/>
+    </w:p>
+    <w:p>
+      <w:pPr>
+        <w:pStyle w:val="Prrafodelista"/>
+        <w:ind w:left="360"/>
+        <w:jc w:val="both"/>
+        <w:rPr>
+          <w:rFonts w:ascii="Arial" w:hAnsi="Arial" w:cs="Arial"/>
+        </w:rPr>
+      </w:pPr>
+    </w:p>
+    <w:p>
+      <w:pPr>
+        <w:pStyle w:val="Prrafodelista"/>
+        <w:ind w:left="360"/>
+        <w:jc w:val="both"/>
+        <w:rPr>
+          <w:rFonts w:ascii="Arial" w:hAnsi="Arial" w:cs="Arial"/>
+        </w:rPr>
+      </w:pPr>
+    </w:p>
+    <w:p>
+      <w:pPr>
+        <w:pStyle w:val="Prrafodelista"/>
+        <w:ind w:left="360"/>
+        <w:jc w:val="both"/>
+        <w:rPr>
+          <w:rFonts w:ascii="Arial" w:hAnsi="Arial" w:cs="Arial"/>
+        </w:rPr>
+      </w:pPr>
+    </w:p>
+    <w:p>
+      <w:pPr>
+        <w:pStyle w:val="Prrafodelista"/>
+        <w:ind w:left="360"/>
+        <w:jc w:val="both"/>
+        <w:rPr>
+          <w:rFonts w:ascii="Arial" w:hAnsi="Arial" w:cs="Arial"/>
+        </w:rPr>
+      </w:pPr>
+    </w:p>
+    <w:p>
+      <w:pPr>
+        <w:pStyle w:val="Prrafodelista"/>
+        <w:ind w:left="360"/>
+        <w:jc w:val="both"/>
+        <w:rPr>
+          <w:rFonts w:ascii="Arial" w:hAnsi="Arial" w:cs="Arial"/>
+        </w:rPr>
+      </w:pPr>
+    </w:p>
+    <w:p>
+      <w:pPr>
+        <w:pStyle w:val="Prrafodelista"/>
+        <w:ind w:left="360"/>
+        <w:jc w:val="both"/>
+        <w:rPr>
+          <w:rFonts w:ascii="Arial" w:hAnsi="Arial" w:cs="Arial"/>
+        </w:rPr>
+      </w:pPr>
+    </w:p>
+    <w:p>
+      <w:pPr>
+        <w:pStyle w:val="Prrafodelista"/>
+        <w:ind w:left="360"/>
+        <w:jc w:val="both"/>
+        <w:rPr>
+          <w:rFonts w:ascii="Arial" w:hAnsi="Arial" w:cs="Arial"/>
+        </w:rPr>
+      </w:pPr>
+    </w:p>
+    <w:p>
+      <w:pPr>
+        <w:pStyle w:val="Prrafodelista"/>
+        <w:ind w:left="360"/>
+        <w:jc w:val="both"/>
+        <w:rPr>
+          <w:rFonts w:ascii="Arial" w:hAnsi="Arial" w:cs="Arial"/>
+        </w:rPr>
+      </w:pPr>
+    </w:p>
+    <w:p>
+      <w:pPr>
+        <w:pStyle w:val="Prrafodelista"/>
+        <w:ind w:left="360"/>
+        <w:jc w:val="both"/>
+        <w:rPr>
+          <w:rFonts w:ascii="Arial" w:hAnsi="Arial" w:cs="Arial"/>
+        </w:rPr>
+      </w:pPr>
+    </w:p>
+    <w:p>
+      <w:pPr>
+        <w:pStyle w:val="Prrafodelista"/>
+        <w:ind w:left="360"/>
+        <w:jc w:val="both"/>
+        <w:rPr>
+          <w:rFonts w:ascii="Arial" w:hAnsi="Arial" w:cs="Arial"/>
+        </w:rPr>
+      </w:pPr>
+    </w:p>
+    <w:p>
+      <w:pPr>
+        <w:pStyle w:val="Prrafodelista"/>
+        <w:ind w:left="360"/>
+        <w:jc w:val="both"/>
+        <w:rPr>
+          <w:rFonts w:ascii="Arial" w:hAnsi="Arial" w:cs="Arial"/>
+        </w:rPr>
+      </w:pPr>
+    </w:p>
+    <w:p>
+      <w:pPr>
+        <w:pStyle w:val="Prrafodelista"/>
+        <w:ind w:left="360"/>
+        <w:jc w:val="both"/>
+        <w:rPr>
+          <w:rFonts w:ascii="Arial" w:hAnsi="Arial" w:cs="Arial"/>
+        </w:rPr>
+      </w:pPr>
+    </w:p>
+    <w:p>
+      <w:pPr>
+        <w:pStyle w:val="Prrafodelista"/>
+        <w:ind w:left="360"/>
+        <w:jc w:val="both"/>
+        <w:rPr>
+          <w:rFonts w:ascii="Arial" w:hAnsi="Arial" w:cs="Arial"/>
+        </w:rPr>
+      </w:pPr>
+    </w:p>
+    <w:p>
+      <w:pPr>
+        <w:pStyle w:val="Prrafodelista"/>
+        <w:ind w:left="360"/>
+        <w:jc w:val="both"/>
+        <w:rPr>
+          <w:rFonts w:ascii="Arial" w:hAnsi="Arial" w:cs="Arial"/>
+        </w:rPr>
+      </w:pPr>
+    </w:p>
+    <w:p>
+      <w:pPr>
+        <w:pStyle w:val="Prrafodelista"/>
+        <w:ind w:left="360"/>
+        <w:jc w:val="both"/>
+        <w:rPr>
+          <w:rFonts w:ascii="Arial" w:hAnsi="Arial" w:cs="Arial"/>
+        </w:rPr>
+      </w:pPr>
+    </w:p>
+    <w:p>
+      <w:pPr>
+        <w:pStyle w:val="Prrafodelista"/>
+        <w:ind w:left="360"/>
+        <w:jc w:val="both"/>
+        <w:rPr>
+          <w:rFonts w:ascii="Arial" w:hAnsi="Arial" w:cs="Arial"/>
+        </w:rPr>
+      </w:pPr>
+    </w:p>
+    <w:p>
+      <w:pPr>
+        <w:pStyle w:val="Prrafodelista"/>
+        <w:ind w:left="360"/>
+        <w:jc w:val="both"/>
+        <w:rPr>
+          <w:rFonts w:ascii="Arial" w:hAnsi="Arial" w:cs="Arial"/>
+        </w:rPr>
+      </w:pPr>
+    </w:p>
+    <w:p>
+      <w:pPr>
+        <w:pStyle w:val="Prrafodelista"/>
+        <w:ind w:left="360"/>
+        <w:jc w:val="both"/>
+        <w:rPr>
+          <w:rFonts w:ascii="Arial" w:hAnsi="Arial" w:cs="Arial"/>
+        </w:rPr>
+      </w:pPr>
+    </w:p>
+    <w:p>
+      <w:pPr>
+        <w:pStyle w:val="Prrafodelista"/>
+        <w:ind w:left="360"/>
+        <w:jc w:val="both"/>
+        <w:rPr>
+          <w:rFonts w:ascii="Arial" w:hAnsi="Arial" w:cs="Arial"/>
+        </w:rPr>
+      </w:pPr>
+    </w:p>
+    <w:p>
+      <w:pPr>
+        <w:pStyle w:val="Prrafodelista"/>
+        <w:ind w:left="360"/>
+        <w:jc w:val="both"/>
+        <w:rPr>
+          <w:rFonts w:ascii="Arial" w:hAnsi="Arial" w:cs="Arial"/>
+        </w:rPr>
+      </w:pPr>
+    </w:p>
+    <w:p>
+      <w:pPr>
+        <w:pStyle w:val="Prrafodelista"/>
+        <w:ind w:left="360"/>
+        <w:jc w:val="both"/>
+        <w:rPr>
+          <w:rFonts w:ascii="Arial" w:hAnsi="Arial" w:cs="Arial"/>
+        </w:rPr>
+      </w:pPr>
+    </w:p>
+    <w:p>
+      <w:pPr>
+        <w:pStyle w:val="Prrafodelista"/>
+        <w:ind w:left="360"/>
+        <w:jc w:val="both"/>
+        <w:rPr>
+          <w:rFonts w:ascii="Arial" w:hAnsi="Arial" w:cs="Arial"/>
+        </w:rPr>
+      </w:pPr>
+    </w:p>
+    <w:p>
+      <w:pPr>
+        <w:pStyle w:val="Prrafodelista"/>
+        <w:ind w:left="360"/>
+        <w:jc w:val="both"/>
+        <w:rPr>
+          <w:rFonts w:ascii="Arial" w:hAnsi="Arial" w:cs="Arial"/>
+        </w:rPr>
+      </w:pPr>
+    </w:p>
+    <w:p>
+      <w:pPr>
+        <w:pStyle w:val="Prrafodelista"/>
+        <w:ind w:left="360"/>
+        <w:jc w:val="both"/>
+        <w:rPr>
+          <w:rFonts w:ascii="Arial" w:hAnsi="Arial" w:cs="Arial"/>
+        </w:rPr>
+      </w:pPr>
+    </w:p>
+    <w:p>
+      <w:pPr>
+        <w:pStyle w:val="Prrafodelista"/>
+        <w:ind w:left="360"/>
+        <w:jc w:val="both"/>
+        <w:rPr>
+          <w:rFonts w:ascii="Arial" w:hAnsi="Arial" w:cs="Arial"/>
+        </w:rPr>
+      </w:pPr>
+    </w:p>
+    <w:p>
+      <w:pPr>
+        <w:pStyle w:val="Prrafodelista"/>
+        <w:ind w:left="360"/>
+        <w:jc w:val="both"/>
+        <w:rPr>
+          <w:rFonts w:ascii="Arial" w:hAnsi="Arial" w:cs="Arial"/>
+        </w:rPr>
+      </w:pPr>
+    </w:p>
+    <w:p>
+      <w:pPr>
+        <w:pStyle w:val="Prrafodelista"/>
+        <w:ind w:left="360"/>
+        <w:jc w:val="both"/>
+        <w:rPr>
+          <w:rFonts w:ascii="Arial" w:hAnsi="Arial" w:cs="Arial"/>
+        </w:rPr>
+      </w:pPr>
+    </w:p>
+    <w:p>
+      <w:pPr>
+        <w:pStyle w:val="Prrafodelista"/>
+        <w:ind w:left="360"/>
+        <w:jc w:val="both"/>
+        <w:rPr>
+          <w:rFonts w:ascii="Arial" w:hAnsi="Arial" w:cs="Arial"/>
+        </w:rPr>
+      </w:pPr>
+    </w:p>
+    <w:p>
+      <w:pPr>
+        <w:pStyle w:val="Prrafodelista"/>
+        <w:ind w:left="360"/>
+        <w:jc w:val="both"/>
+        <w:rPr>
+          <w:rFonts w:ascii="Arial" w:hAnsi="Arial" w:cs="Arial"/>
+        </w:rPr>
+      </w:pPr>
+    </w:p>
+    <w:p>
+      <w:pPr>
+        <w:pStyle w:val="Prrafodelista"/>
+        <w:ind w:left="360"/>
+        <w:jc w:val="both"/>
+        <w:rPr>
+          <w:rFonts w:ascii="Arial" w:hAnsi="Arial" w:cs="Arial"/>
+        </w:rPr>
+      </w:pPr>
+    </w:p>
+    <w:p>
+      <w:pPr>
+        <w:pStyle w:val="Prrafodelista"/>
+        <w:ind w:left="360"/>
+        <w:jc w:val="both"/>
+        <w:rPr>
+          <w:rFonts w:ascii="Arial" w:hAnsi="Arial" w:cs="Arial"/>
+        </w:rPr>
+      </w:pPr>
+    </w:p>
+    <w:p>
+      <w:pPr>
+        <w:pStyle w:val="Prrafodelista"/>
+        <w:ind w:left="360"/>
+        <w:jc w:val="both"/>
+        <w:rPr>
+          <w:rFonts w:ascii="Arial" w:hAnsi="Arial" w:cs="Arial"/>
+        </w:rPr>
+      </w:pPr>
+    </w:p>
+    <w:p>
+      <w:pPr>
+        <w:pStyle w:val="Prrafodelista"/>
+        <w:ind w:left="360"/>
+        <w:jc w:val="both"/>
+        <w:rPr>
+          <w:rFonts w:ascii="Arial" w:hAnsi="Arial" w:cs="Arial"/>
+        </w:rPr>
+      </w:pPr>
+      <w:r>
+        <w:rPr>
+          <w:rFonts w:ascii="Arial" w:hAnsi="Arial" w:cs="Arial"/>
+        </w:rPr>
+        <w:t xml:space="preserve"> </w:t>
+      </w:r>
+      <w:r>
+        <w:rPr>
+          <w:rFonts w:ascii="Arial" w:hAnsi="Arial" w:cs="Arial"/>
+        </w:rPr>
+        <w:t xml:space="preserve"> </w:t>
+      </w:r>
+    </w:p>
+    <w:p>
+      <w:pPr>
+        <w:jc w:val="both"/>
+        <w:rPr>
+          <w:rFonts w:ascii="Arial" w:hAnsi="Arial" w:cs="Arial"/>
         </w:rPr>
       </w:pPr>
     </w:p>
@@ -1989,6 +2478,92 @@
 <file path=word/numbering.xml><?xml version="1.0" encoding="utf-8"?>
 <w:numbering xmlns:wpc="http://schemas.microsoft.com/office/word/2010/wordprocessingCanvas" xmlns:mc="http://schemas.openxmlformats.org/markup-compatibility/2006" xmlns:o="urn:schemas-microsoft-com:office:office" xmlns:r="http://schemas.openxmlformats.org/officeDocument/2006/relationships" xmlns:m="http://schemas.openxmlformats.org/officeDocument/2006/math" xmlns:v="urn:schemas-microsoft-com:vml" xmlns:wp14="http://schemas.microsoft.com/office/word/2010/wordprocessingDrawing" xmlns:wp="http://schemas.openxmlformats.org/drawingml/2006/wordprocessingDrawing" xmlns:w10="urn:schemas-microsoft-com:office:word" xmlns:w="http://schemas.openxmlformats.org/wordprocessingml/2006/main" xmlns:w14="http://schemas.microsoft.com/office/word/2010/wordml" xmlns:wpg="http://schemas.microsoft.com/office/word/2010/wordprocessingGroup" xmlns:wpi="http://schemas.microsoft.com/office/word/2010/wordprocessingInk" xmlns:wne="http://schemas.microsoft.com/office/word/2006/wordml" xmlns:wps="http://schemas.microsoft.com/office/word/2010/wordprocessingShape" mc:Ignorable="w14 wp14">
   <w:abstractNum w:abstractNumId="0">
+    <w:nsid w:val="09AF2751"/>
+    <w:multiLevelType w:val="hybridMultilevel"/>
+    <w:tmpl w:val="2C9CAB7E"/>
+    <w:lvl w:ilvl="0" w:tplc="3C0A000F">
+      <w:start w:val="1"/>
+      <w:numFmt w:val="decimal"/>
+      <w:lvlText w:val="%1."/>
+      <w:lvlJc w:val="left"/>
+      <w:pPr>
+        <w:ind w:left="360" w:hanging="360"/>
+      </w:pPr>
+    </w:lvl>
+    <w:lvl w:ilvl="1" w:tplc="3C0A0019" w:tentative="1">
+      <w:start w:val="1"/>
+      <w:numFmt w:val="lowerLetter"/>
+      <w:lvlText w:val="%2."/>
+      <w:lvlJc w:val="left"/>
+      <w:pPr>
+        <w:ind w:left="1080" w:hanging="360"/>
+      </w:pPr>
+    </w:lvl>
+    <w:lvl w:ilvl="2" w:tplc="3C0A001B" w:tentative="1">
+      <w:start w:val="1"/>
+      <w:numFmt w:val="lowerRoman"/>
+      <w:lvlText w:val="%3."/>
+      <w:lvlJc w:val="right"/>
+      <w:pPr>
+        <w:ind w:left="1800" w:hanging="180"/>
+      </w:pPr>
+    </w:lvl>
+    <w:lvl w:ilvl="3" w:tplc="3C0A000F" w:tentative="1">
+      <w:start w:val="1"/>
+      <w:numFmt w:val="decimal"/>
+      <w:lvlText w:val="%4."/>
+      <w:lvlJc w:val="left"/>
+      <w:pPr>
+        <w:ind w:left="2520" w:hanging="360"/>
+      </w:pPr>
+    </w:lvl>
+    <w:lvl w:ilvl="4" w:tplc="3C0A0019" w:tentative="1">
+      <w:start w:val="1"/>
+      <w:numFmt w:val="lowerLetter"/>
+      <w:lvlText w:val="%5."/>
+      <w:lvlJc w:val="left"/>
+      <w:pPr>
+        <w:ind w:left="3240" w:hanging="360"/>
+      </w:pPr>
+    </w:lvl>
+    <w:lvl w:ilvl="5" w:tplc="3C0A001B" w:tentative="1">
+      <w:start w:val="1"/>
+      <w:numFmt w:val="lowerRoman"/>
+      <w:lvlText w:val="%6."/>
+      <w:lvlJc w:val="right"/>
+      <w:pPr>
+        <w:ind w:left="3960" w:hanging="180"/>
+      </w:pPr>
+    </w:lvl>
+    <w:lvl w:ilvl="6" w:tplc="3C0A000F" w:tentative="1">
+      <w:start w:val="1"/>
+      <w:numFmt w:val="decimal"/>
+      <w:lvlText w:val="%7."/>
+      <w:lvlJc w:val="left"/>
+      <w:pPr>
+        <w:ind w:left="4680" w:hanging="360"/>
+      </w:pPr>
+    </w:lvl>
+    <w:lvl w:ilvl="7" w:tplc="3C0A0019" w:tentative="1">
+      <w:start w:val="1"/>
+      <w:numFmt w:val="lowerLetter"/>
+      <w:lvlText w:val="%8."/>
+      <w:lvlJc w:val="left"/>
+      <w:pPr>
+        <w:ind w:left="5400" w:hanging="360"/>
+      </w:pPr>
+    </w:lvl>
+    <w:lvl w:ilvl="8" w:tplc="3C0A001B" w:tentative="1">
+      <w:start w:val="1"/>
+      <w:numFmt w:val="lowerRoman"/>
+      <w:lvlText w:val="%9."/>
+      <w:lvlJc w:val="right"/>
+      <w:pPr>
+        <w:ind w:left="6120" w:hanging="180"/>
+      </w:pPr>
+    </w:lvl>
+  </w:abstractNum>
+  <w:abstractNum w:abstractNumId="1">
     <w:nsid w:val="0DE41FDC"/>
     <w:multiLevelType w:val="hybridMultilevel"/>
     <w:tmpl w:val="CDB06748"/>
@@ -2101,7 +2676,7 @@
       </w:rPr>
     </w:lvl>
   </w:abstractNum>
-  <w:abstractNum w:abstractNumId="1">
+  <w:abstractNum w:abstractNumId="2">
     <w:nsid w:val="105E0856"/>
     <w:multiLevelType w:val="hybridMultilevel"/>
     <w:tmpl w:val="08DAF85E"/>
@@ -2214,7 +2789,7 @@
       </w:rPr>
     </w:lvl>
   </w:abstractNum>
-  <w:abstractNum w:abstractNumId="2">
+  <w:abstractNum w:abstractNumId="3">
     <w:nsid w:val="26C104FD"/>
     <w:multiLevelType w:val="hybridMultilevel"/>
     <w:tmpl w:val="0CC42CA0"/>
@@ -2300,7 +2875,7 @@
       </w:pPr>
     </w:lvl>
   </w:abstractNum>
-  <w:abstractNum w:abstractNumId="3">
+  <w:abstractNum w:abstractNumId="4">
     <w:nsid w:val="283C3886"/>
     <w:multiLevelType w:val="hybridMultilevel"/>
     <w:tmpl w:val="7EB2CF3C"/>
@@ -2413,7 +2988,7 @@
       </w:rPr>
     </w:lvl>
   </w:abstractNum>
-  <w:abstractNum w:abstractNumId="4">
+  <w:abstractNum w:abstractNumId="5">
     <w:nsid w:val="35EC6FC4"/>
     <w:multiLevelType w:val="hybridMultilevel"/>
     <w:tmpl w:val="4D1A4B30"/>
@@ -2499,7 +3074,7 @@
       </w:pPr>
     </w:lvl>
   </w:abstractNum>
-  <w:abstractNum w:abstractNumId="5">
+  <w:abstractNum w:abstractNumId="6">
     <w:nsid w:val="5CFC7A0D"/>
     <w:multiLevelType w:val="hybridMultilevel"/>
     <w:tmpl w:val="3A88D602"/>
@@ -2585,7 +3160,7 @@
       </w:pPr>
     </w:lvl>
   </w:abstractNum>
-  <w:abstractNum w:abstractNumId="6">
+  <w:abstractNum w:abstractNumId="7">
     <w:nsid w:val="5DF67C67"/>
     <w:multiLevelType w:val="hybridMultilevel"/>
     <w:tmpl w:val="BC267608"/>
@@ -2672,25 +3247,28 @@
     </w:lvl>
   </w:abstractNum>
   <w:num w:numId="1">
+    <w:abstractNumId w:val="4"/>
+  </w:num>
+  <w:num w:numId="2">
+    <w:abstractNumId w:val="1"/>
+  </w:num>
+  <w:num w:numId="3">
+    <w:abstractNumId w:val="2"/>
+  </w:num>
+  <w:num w:numId="4">
+    <w:abstractNumId w:val="7"/>
+  </w:num>
+  <w:num w:numId="5">
+    <w:abstractNumId w:val="5"/>
+  </w:num>
+  <w:num w:numId="6">
+    <w:abstractNumId w:val="6"/>
+  </w:num>
+  <w:num w:numId="7">
     <w:abstractNumId w:val="3"/>
   </w:num>
-  <w:num w:numId="2">
+  <w:num w:numId="8">
     <w:abstractNumId w:val="0"/>
-  </w:num>
-  <w:num w:numId="3">
-    <w:abstractNumId w:val="1"/>
-  </w:num>
-  <w:num w:numId="4">
-    <w:abstractNumId w:val="6"/>
-  </w:num>
-  <w:num w:numId="5">
-    <w:abstractNumId w:val="4"/>
-  </w:num>
-  <w:num w:numId="6">
-    <w:abstractNumId w:val="5"/>
-  </w:num>
-  <w:num w:numId="7">
-    <w:abstractNumId w:val="2"/>
   </w:num>
 </w:numbering>
 </file>

</xml_diff>